<commit_message>
Add GitHub / open source note and link
</commit_message>
<xml_diff>
--- a/Content/Black Teen Literacy Matters.docx
+++ b/Content/Black Teen Literacy Matters.docx
@@ -5,6 +5,7 @@
     <w:p>
       <w:pPr>
         <w:pStyle w:val="Title"/>
+        <w:spacing w:line="240" w:lineRule="auto"/>
         <w:rPr>
           <w:color w:val="434343"/>
           <w:sz w:val="18"/>
@@ -17,24 +18,76 @@
         <w:rPr>
           <w:rtl w:val="0"/>
         </w:rPr>
-        <w:t xml:space="preserve">(Black) Teen Literacy Matters             </w:t>
+        <w:t xml:space="preserve">(Black) Teen Literacy Matters         </w:t>
       </w:r>
       <w:r>
-        <w:rPr/>
+        <w:rPr>
+          <w:color w:val="434343"/>
+          <w:sz w:val="18"/>
+          <w:szCs w:val="18"/>
+          <w:rtl w:val="0"/>
+        </w:rPr>
+        <w:t xml:space="preserve">This project is Open Sourced       </w:t>
+      </w:r>
+      <w:r>
+        <w:rPr>
+          <w:color w:val="ffffff"/>
+          <w:sz w:val="18"/>
+          <w:szCs w:val="18"/>
+          <w:rtl w:val="0"/>
+        </w:rPr>
+        <w:t xml:space="preserve">,</w:t>
+      </w:r>
+      <w:r>
+        <w:rPr>
+          <w:color w:val="434343"/>
+          <w:sz w:val="18"/>
+          <w:szCs w:val="18"/>
+          <w:rtl w:val="0"/>
+        </w:rPr>
+        <w:t xml:space="preserve">                                                                                                                                      </w:t>
+      </w:r>
+      <w:hyperlink r:id="rId6">
+        <w:r>
+          <w:rPr>
+            <w:b w:val="1"/>
+            <w:color w:val="434343"/>
+            <w:sz w:val="20"/>
+            <w:szCs w:val="20"/>
+            <w:u w:val="single"/>
+            <w:rtl w:val="0"/>
+          </w:rPr>
+          <w:t xml:space="preserve">View project on Github</w:t>
+        </w:r>
+      </w:hyperlink>
+      <w:r>
+        <w:rPr>
+          <w:rtl w:val="0"/>
+        </w:rPr>
+      </w:r>
+      <w:r>
         <w:drawing>
-          <wp:inline distB="114300" distT="114300" distL="114300" distR="114300">
-            <wp:extent cx="238284" cy="238284"/>
+          <wp:anchor allowOverlap="1" behindDoc="0" distB="0" distT="0" distL="118872" distR="27432" hidden="0" layoutInCell="1" locked="0" relativeHeight="0" simplePos="0">
+            <wp:simplePos x="0" y="0"/>
+            <wp:positionH relativeFrom="column">
+              <wp:posOffset>4328922</wp:posOffset>
+            </wp:positionH>
+            <wp:positionV relativeFrom="paragraph">
+              <wp:posOffset>304800</wp:posOffset>
+            </wp:positionV>
+            <wp:extent cx="309563" cy="309563"/>
             <wp:effectExtent b="0" l="0" r="0" t="0"/>
-            <wp:docPr id="6" name="image4.png"/>
+            <wp:wrapSquare wrapText="bothSides" distB="0" distT="0" distL="118872" distR="27432"/>
+            <wp:docPr id="6" name="image3.png"/>
             <a:graphic>
               <a:graphicData uri="http://schemas.openxmlformats.org/drawingml/2006/picture">
                 <pic:pic>
                   <pic:nvPicPr>
-                    <pic:cNvPr id="0" name="image4.png"/>
+                    <pic:cNvPr id="0" name="image3.png"/>
                     <pic:cNvPicPr preferRelativeResize="0"/>
                   </pic:nvPicPr>
                   <pic:blipFill>
-                    <a:blip r:embed="rId6"/>
+                    <a:blip r:embed="rId7"/>
                     <a:srcRect b="0" l="0" r="0" t="0"/>
                     <a:stretch>
                       <a:fillRect/>
@@ -43,7 +96,7 @@
                   <pic:spPr>
                     <a:xfrm>
                       <a:off x="0" y="0"/>
-                      <a:ext cx="238284" cy="238284"/>
+                      <a:ext cx="309563" cy="309563"/>
                     </a:xfrm>
                     <a:prstGeom prst="rect"/>
                     <a:ln/>
@@ -51,25 +104,8 @@
                 </pic:pic>
               </a:graphicData>
             </a:graphic>
-          </wp:inline>
+          </wp:anchor>
         </w:drawing>
-      </w:r>
-      <w:hyperlink r:id="rId7">
-        <w:r>
-          <w:rPr>
-            <w:color w:val="434343"/>
-            <w:sz w:val="18"/>
-            <w:szCs w:val="18"/>
-            <w:u w:val="single"/>
-            <w:rtl w:val="0"/>
-          </w:rPr>
-          <w:t xml:space="preserve">View project on Github</w:t>
-        </w:r>
-      </w:hyperlink>
-      <w:r>
-        <w:rPr>
-          <w:rtl w:val="0"/>
-        </w:rPr>
       </w:r>
     </w:p>
     <w:p>
@@ -275,12 +311,12 @@
             <wp:extent cx="2301677" cy="2328863"/>
             <wp:effectExtent b="0" l="0" r="0" t="0"/>
             <wp:wrapSquare wrapText="bothSides" distB="114300" distT="114300" distL="114300" distR="114300"/>
-            <wp:docPr id="2" name="image5.png"/>
+            <wp:docPr id="2" name="image4.png"/>
             <a:graphic>
               <a:graphicData uri="http://schemas.openxmlformats.org/drawingml/2006/picture">
                 <pic:pic>
                   <pic:nvPicPr>
-                    <pic:cNvPr id="0" name="image5.png"/>
+                    <pic:cNvPr id="0" name="image4.png"/>
                     <pic:cNvPicPr preferRelativeResize="0"/>
                   </pic:nvPicPr>
                   <pic:blipFill>
@@ -1060,19 +1096,6 @@
       <w:pPr>
         <w:pStyle w:val="Heading1"/>
         <w:rPr/>
-      </w:pPr>
-      <w:bookmarkStart w:colFirst="0" w:colLast="0" w:name="_w9l21wrnuhud" w:id="6"/>
-      <w:bookmarkEnd w:id="6"/>
-      <w:r>
-        <w:rPr>
-          <w:rtl w:val="0"/>
-        </w:rPr>
-      </w:r>
-    </w:p>
-    <w:p>
-      <w:pPr>
-        <w:pStyle w:val="Heading1"/>
-        <w:rPr/>
         <w:sectPr>
           <w:headerReference r:id="rId13" w:type="default"/>
           <w:headerReference r:id="rId14" w:type="first"/>
@@ -1083,8 +1106,8 @@
           <w:pgNumType w:start="1"/>
         </w:sectPr>
       </w:pPr>
-      <w:bookmarkStart w:colFirst="0" w:colLast="0" w:name="_5c9ek646jrt2" w:id="7"/>
-      <w:bookmarkEnd w:id="7"/>
+      <w:bookmarkStart w:colFirst="0" w:colLast="0" w:name="_5c9ek646jrt2" w:id="6"/>
+      <w:bookmarkEnd w:id="6"/>
       <w:r>
         <w:rPr>
           <w:rtl w:val="0"/>
@@ -1096,8 +1119,8 @@
         <w:pStyle w:val="Heading1"/>
         <w:rPr/>
       </w:pPr>
-      <w:bookmarkStart w:colFirst="0" w:colLast="0" w:name="_89ibfif7ayvy" w:id="8"/>
-      <w:bookmarkEnd w:id="8"/>
+      <w:bookmarkStart w:colFirst="0" w:colLast="0" w:name="_89ibfif7ayvy" w:id="7"/>
+      <w:bookmarkEnd w:id="7"/>
       <w:r>
         <w:rPr>
           <w:rtl w:val="0"/>
@@ -1152,8 +1175,8 @@
         <w:pStyle w:val="Heading1"/>
         <w:rPr/>
       </w:pPr>
-      <w:bookmarkStart w:colFirst="0" w:colLast="0" w:name="_ua0fembadu7k" w:id="9"/>
-      <w:bookmarkEnd w:id="9"/>
+      <w:bookmarkStart w:colFirst="0" w:colLast="0" w:name="_ua0fembadu7k" w:id="8"/>
+      <w:bookmarkEnd w:id="8"/>
       <w:r>
         <w:rPr>
           <w:rtl w:val="0"/>
@@ -1674,12 +1697,12 @@
                   <wp:inline distB="114300" distT="114300" distL="114300" distR="114300">
                     <wp:extent cx="2814638" cy="1582240"/>
                     <wp:effectExtent b="0" l="0" r="0" t="0"/>
-                    <wp:docPr id="4" name="image6.png"/>
+                    <wp:docPr id="4" name="image5.png"/>
                     <a:graphic>
                       <a:graphicData uri="http://schemas.openxmlformats.org/drawingml/2006/picture">
                         <pic:pic>
                           <pic:nvPicPr>
-                            <pic:cNvPr id="0" name="image6.png"/>
+                            <pic:cNvPr id="0" name="image5.png"/>
                             <pic:cNvPicPr preferRelativeResize="0"/>
                           </pic:nvPicPr>
                           <pic:blipFill>
@@ -2082,8 +2105,8 @@
         <w:pStyle w:val="Heading1"/>
         <w:rPr/>
       </w:pPr>
-      <w:bookmarkStart w:colFirst="0" w:colLast="0" w:name="_7sdmc0xyim9f" w:id="10"/>
-      <w:bookmarkEnd w:id="10"/>
+      <w:bookmarkStart w:colFirst="0" w:colLast="0" w:name="_7sdmc0xyim9f" w:id="9"/>
+      <w:bookmarkEnd w:id="9"/>
       <w:r>
         <w:rPr>
           <w:rtl w:val="0"/>
@@ -2095,8 +2118,8 @@
         <w:pStyle w:val="Heading1"/>
         <w:rPr/>
       </w:pPr>
-      <w:bookmarkStart w:colFirst="0" w:colLast="0" w:name="_wx0ip6eqsz71" w:id="11"/>
-      <w:bookmarkEnd w:id="11"/>
+      <w:bookmarkStart w:colFirst="0" w:colLast="0" w:name="_wx0ip6eqsz71" w:id="10"/>
+      <w:bookmarkEnd w:id="10"/>
       <w:r>
         <w:rPr>
           <w:rtl w:val="0"/>
@@ -2474,8 +2497,8 @@
           <w:b w:val="0"/>
         </w:rPr>
       </w:pPr>
-      <w:bookmarkStart w:colFirst="0" w:colLast="0" w:name="_fof9i8u6dslh" w:id="12"/>
-      <w:bookmarkEnd w:id="12"/>
+      <w:bookmarkStart w:colFirst="0" w:colLast="0" w:name="_fof9i8u6dslh" w:id="11"/>
+      <w:bookmarkEnd w:id="11"/>
       <w:r>
         <w:rPr>
           <w:rtl w:val="0"/>
@@ -2498,8 +2521,8 @@
           <w:b w:val="0"/>
         </w:rPr>
       </w:pPr>
-      <w:bookmarkStart w:colFirst="0" w:colLast="0" w:name="_b7yf29svm1we" w:id="13"/>
-      <w:bookmarkEnd w:id="13"/>
+      <w:bookmarkStart w:colFirst="0" w:colLast="0" w:name="_b7yf29svm1we" w:id="12"/>
+      <w:bookmarkEnd w:id="12"/>
       <w:r>
         <w:rPr>
           <w:b w:val="0"/>
@@ -2922,8 +2945,8 @@
         <w:pStyle w:val="Heading1"/>
         <w:rPr/>
       </w:pPr>
-      <w:bookmarkStart w:colFirst="0" w:colLast="0" w:name="_9x7yk7v09zip" w:id="14"/>
-      <w:bookmarkEnd w:id="14"/>
+      <w:bookmarkStart w:colFirst="0" w:colLast="0" w:name="_9x7yk7v09zip" w:id="13"/>
+      <w:bookmarkEnd w:id="13"/>
       <w:r>
         <w:rPr>
           <w:rtl w:val="0"/>
@@ -2941,8 +2964,8 @@
           <w:cols w:equalWidth="0"/>
         </w:sectPr>
       </w:pPr>
-      <w:bookmarkStart w:colFirst="0" w:colLast="0" w:name="_owz513b2puv" w:id="15"/>
-      <w:bookmarkEnd w:id="15"/>
+      <w:bookmarkStart w:colFirst="0" w:colLast="0" w:name="_owz513b2puv" w:id="14"/>
+      <w:bookmarkEnd w:id="14"/>
       <w:r>
         <w:rPr>
           <w:rtl w:val="0"/>
@@ -2954,8 +2977,8 @@
         <w:pStyle w:val="Heading1"/>
         <w:rPr/>
       </w:pPr>
-      <w:bookmarkStart w:colFirst="0" w:colLast="0" w:name="_91oec9c6t5ya" w:id="16"/>
-      <w:bookmarkEnd w:id="16"/>
+      <w:bookmarkStart w:colFirst="0" w:colLast="0" w:name="_91oec9c6t5ya" w:id="15"/>
+      <w:bookmarkEnd w:id="15"/>
       <w:r>
         <w:rPr>
           <w:rtl w:val="0"/>
@@ -3298,8 +3321,8 @@
           <w:cols w:equalWidth="0"/>
         </w:sectPr>
       </w:pPr>
-      <w:bookmarkStart w:colFirst="0" w:colLast="0" w:name="_tasxvismkgfi" w:id="17"/>
-      <w:bookmarkEnd w:id="17"/>
+      <w:bookmarkStart w:colFirst="0" w:colLast="0" w:name="_tasxvismkgfi" w:id="16"/>
+      <w:bookmarkEnd w:id="16"/>
       <w:r>
         <w:rPr>
           <w:rtl w:val="0"/>
@@ -3311,8 +3334,8 @@
         <w:pStyle w:val="Heading1"/>
         <w:rPr/>
       </w:pPr>
-      <w:bookmarkStart w:colFirst="0" w:colLast="0" w:name="_1b1xlucsxocg" w:id="18"/>
-      <w:bookmarkEnd w:id="18"/>
+      <w:bookmarkStart w:colFirst="0" w:colLast="0" w:name="_1b1xlucsxocg" w:id="17"/>
+      <w:bookmarkEnd w:id="17"/>
       <w:r>
         <w:rPr>
           <w:rtl w:val="0"/>
@@ -3639,8 +3662,8 @@
         <w:pStyle w:val="Heading1"/>
         <w:rPr/>
       </w:pPr>
-      <w:bookmarkStart w:colFirst="0" w:colLast="0" w:name="_et3r4bq2vq0g" w:id="19"/>
-      <w:bookmarkEnd w:id="19"/>
+      <w:bookmarkStart w:colFirst="0" w:colLast="0" w:name="_et3r4bq2vq0g" w:id="18"/>
+      <w:bookmarkEnd w:id="18"/>
       <w:r>
         <w:rPr>
           <w:rtl w:val="0"/>
@@ -3961,12 +3984,12 @@
           <wp:extent cx="966788" cy="803686"/>
           <wp:effectExtent b="0" l="0" r="0" t="0"/>
           <wp:wrapSquare wrapText="bothSides" distB="114300" distT="27432" distL="114300" distR="114300"/>
-          <wp:docPr id="5" name="image3.png"/>
+          <wp:docPr id="5" name="image2.png"/>
           <a:graphic>
             <a:graphicData uri="http://schemas.openxmlformats.org/drawingml/2006/picture">
               <pic:pic>
                 <pic:nvPicPr>
-                  <pic:cNvPr id="0" name="image3.png"/>
+                  <pic:cNvPr id="0" name="image2.png"/>
                   <pic:cNvPicPr preferRelativeResize="0"/>
                 </pic:nvPicPr>
                 <pic:blipFill>
@@ -4101,8 +4124,8 @@
       <w:spacing w:before="80" w:line="240" w:lineRule="auto"/>
       <w:rPr/>
     </w:pPr>
-    <w:bookmarkStart w:colFirst="0" w:colLast="0" w:name="_caa8idn2x4me" w:id="20"/>
-    <w:bookmarkEnd w:id="20"/>
+    <w:bookmarkStart w:colFirst="0" w:colLast="0" w:name="_caa8idn2x4me" w:id="19"/>
+    <w:bookmarkEnd w:id="19"/>
     <w:r>
       <w:rPr/>
       <mc:AlternateContent>
@@ -4149,12 +4172,12 @@
             <wp:inline distB="114300" distT="114300" distL="114300" distR="114300">
               <wp:extent cx="2814638" cy="190500"/>
               <wp:effectExtent b="0" l="0" r="0" t="0"/>
-              <wp:docPr id="1" name="image1.png"/>
+              <wp:docPr id="1" name="image6.png"/>
               <a:graphic>
                 <a:graphicData uri="http://schemas.openxmlformats.org/drawingml/2006/picture">
                   <pic:pic>
                     <pic:nvPicPr>
-                      <pic:cNvPr id="0" name="image1.png"/>
+                      <pic:cNvPr id="0" name="image6.png"/>
                       <pic:cNvPicPr preferRelativeResize="0"/>
                     </pic:nvPicPr>
                     <pic:blipFill>
@@ -4229,12 +4252,12 @@
         <wp:inline distB="114300" distT="114300" distL="114300" distR="114300">
           <wp:extent cx="5943600" cy="63500"/>
           <wp:effectExtent b="0" l="0" r="0" t="0"/>
-          <wp:docPr descr="horizontal line" id="3" name="image2.png"/>
+          <wp:docPr descr="horizontal line" id="3" name="image1.png"/>
           <a:graphic>
             <a:graphicData uri="http://schemas.openxmlformats.org/drawingml/2006/picture">
               <pic:pic>
                 <pic:nvPicPr>
-                  <pic:cNvPr descr="horizontal line" id="0" name="image2.png"/>
+                  <pic:cNvPr descr="horizontal line" id="0" name="image1.png"/>
                   <pic:cNvPicPr preferRelativeResize="0"/>
                 </pic:nvPicPr>
                 <pic:blipFill>

</xml_diff>